<commit_message>
estilizado word de documentacion
</commit_message>
<xml_diff>
--- a/Documentación ERP Teledata.docx
+++ b/Documentación ERP Teledata.docx
@@ -50,13 +50,15 @@
       <w:pPr>
         <w:rPr>
           <w:rFonts w:ascii="Arial" w:hAnsi="Arial" w:cs="Arial"/>
-          <w:sz w:val="24"/>
-          <w:szCs w:val="24"/>
-        </w:rPr>
-      </w:pPr>
-      <w:r>
-        <w:rPr>
-          <w:rFonts w:ascii="Arial" w:hAnsi="Arial" w:cs="Arial"/>
+          <w:b/>
+          <w:sz w:val="24"/>
+          <w:szCs w:val="24"/>
+        </w:rPr>
+      </w:pPr>
+      <w:r>
+        <w:rPr>
+          <w:rFonts w:ascii="Arial" w:hAnsi="Arial" w:cs="Arial"/>
+          <w:b/>
           <w:sz w:val="24"/>
           <w:szCs w:val="24"/>
         </w:rPr>
@@ -65,6 +67,7 @@
       <w:r>
         <w:rPr>
           <w:rFonts w:ascii="Arial" w:hAnsi="Arial" w:cs="Arial"/>
+          <w:b/>
           <w:sz w:val="24"/>
           <w:szCs w:val="24"/>
         </w:rPr>
@@ -73,6 +76,7 @@
       <w:r>
         <w:rPr>
           <w:rFonts w:ascii="Arial" w:hAnsi="Arial" w:cs="Arial"/>
+          <w:b/>
           <w:sz w:val="24"/>
           <w:szCs w:val="24"/>
         </w:rPr>
@@ -83,13 +87,15 @@
       <w:pPr>
         <w:rPr>
           <w:rFonts w:ascii="Arial" w:hAnsi="Arial" w:cs="Arial"/>
-          <w:sz w:val="24"/>
-          <w:szCs w:val="24"/>
-        </w:rPr>
-      </w:pPr>
-      <w:r>
-        <w:rPr>
-          <w:rFonts w:ascii="Arial" w:hAnsi="Arial" w:cs="Arial"/>
+          <w:b/>
+          <w:sz w:val="24"/>
+          <w:szCs w:val="24"/>
+        </w:rPr>
+      </w:pPr>
+      <w:r>
+        <w:rPr>
+          <w:rFonts w:ascii="Arial" w:hAnsi="Arial" w:cs="Arial"/>
+          <w:b/>
           <w:sz w:val="24"/>
           <w:szCs w:val="24"/>
         </w:rPr>
@@ -100,6 +106,7 @@
       <w:pPr>
         <w:rPr>
           <w:rFonts w:ascii="Arial" w:hAnsi="Arial" w:cs="Arial"/>
+          <w:b/>
           <w:color w:val="5B9BD5" w:themeColor="accent1"/>
           <w:sz w:val="24"/>
           <w:szCs w:val="24"/>
@@ -108,6 +115,7 @@
       <w:r>
         <w:rPr>
           <w:rFonts w:ascii="Arial" w:hAnsi="Arial" w:cs="Arial"/>
+          <w:b/>
           <w:color w:val="5B9BD5" w:themeColor="accent1"/>
           <w:sz w:val="24"/>
           <w:szCs w:val="24"/>
@@ -162,13 +170,15 @@
         <w:ind w:left="142"/>
         <w:rPr>
           <w:rFonts w:ascii="Arial" w:hAnsi="Arial" w:cs="Arial"/>
-          <w:sz w:val="24"/>
-          <w:szCs w:val="24"/>
-        </w:rPr>
-      </w:pPr>
-      <w:r>
-        <w:rPr>
-          <w:rFonts w:ascii="Arial" w:hAnsi="Arial" w:cs="Arial"/>
+          <w:b/>
+          <w:sz w:val="24"/>
+          <w:szCs w:val="24"/>
+        </w:rPr>
+      </w:pPr>
+      <w:r>
+        <w:rPr>
+          <w:rFonts w:ascii="Arial" w:hAnsi="Arial" w:cs="Arial"/>
+          <w:b/>
           <w:sz w:val="24"/>
           <w:szCs w:val="24"/>
         </w:rPr>
@@ -177,6 +187,7 @@
       <w:r>
         <w:rPr>
           <w:rFonts w:ascii="Arial" w:hAnsi="Arial" w:cs="Arial"/>
+          <w:b/>
           <w:sz w:val="24"/>
           <w:szCs w:val="24"/>
         </w:rPr>
@@ -185,6 +196,7 @@
       <w:r>
         <w:rPr>
           <w:rFonts w:ascii="Arial" w:hAnsi="Arial" w:cs="Arial"/>
+          <w:b/>
           <w:sz w:val="24"/>
           <w:szCs w:val="24"/>
         </w:rPr>
@@ -615,28 +627,32 @@
           <w:rFonts w:ascii="Arial" w:hAnsi="Arial" w:cs="Arial"/>
           <w:sz w:val="24"/>
           <w:szCs w:val="24"/>
-        </w:rPr>
-      </w:pPr>
-    </w:p>
-    <w:p>
-      <w:pPr>
-        <w:rPr>
-          <w:rFonts w:ascii="Arial" w:hAnsi="Arial" w:cs="Arial"/>
-          <w:sz w:val="24"/>
-          <w:szCs w:val="24"/>
-        </w:rPr>
-      </w:pPr>
-      <w:r>
-        <w:rPr>
-          <w:rFonts w:ascii="Arial" w:hAnsi="Arial" w:cs="Arial"/>
-          <w:sz w:val="24"/>
-          <w:szCs w:val="24"/>
-        </w:rPr>
-        <w:t xml:space="preserve">Descripción Clases </w:t>
-      </w:r>
-      <w:r>
-        <w:rPr>
-          <w:rFonts w:ascii="Arial" w:hAnsi="Arial" w:cs="Arial"/>
+          <w:u w:val="single"/>
+        </w:rPr>
+      </w:pPr>
+    </w:p>
+    <w:p>
+      <w:pPr>
+        <w:rPr>
+          <w:rFonts w:ascii="Arial" w:hAnsi="Arial" w:cs="Arial"/>
+          <w:b/>
+          <w:sz w:val="24"/>
+          <w:szCs w:val="24"/>
+        </w:rPr>
+      </w:pPr>
+      <w:r>
+        <w:rPr>
+          <w:rFonts w:ascii="Arial" w:hAnsi="Arial" w:cs="Arial"/>
+          <w:b/>
+          <w:sz w:val="24"/>
+          <w:szCs w:val="24"/>
+        </w:rPr>
+        <w:t xml:space="preserve">Clases </w:t>
+      </w:r>
+      <w:r>
+        <w:rPr>
+          <w:rFonts w:ascii="Arial" w:hAnsi="Arial" w:cs="Arial"/>
+          <w:b/>
           <w:sz w:val="24"/>
           <w:szCs w:val="24"/>
         </w:rPr>
@@ -645,6 +661,7 @@
       <w:r>
         <w:rPr>
           <w:rFonts w:ascii="Arial" w:hAnsi="Arial" w:cs="Arial"/>
+          <w:b/>
           <w:sz w:val="24"/>
           <w:szCs w:val="24"/>
         </w:rPr>
@@ -655,13 +672,15 @@
       <w:pPr>
         <w:rPr>
           <w:rFonts w:ascii="Arial" w:hAnsi="Arial" w:cs="Arial"/>
-          <w:sz w:val="24"/>
-          <w:szCs w:val="24"/>
-        </w:rPr>
-      </w:pPr>
-      <w:r>
-        <w:rPr>
-          <w:rFonts w:ascii="Arial" w:hAnsi="Arial" w:cs="Arial"/>
+          <w:b/>
+          <w:sz w:val="24"/>
+          <w:szCs w:val="24"/>
+        </w:rPr>
+      </w:pPr>
+      <w:r>
+        <w:rPr>
+          <w:rFonts w:ascii="Arial" w:hAnsi="Arial" w:cs="Arial"/>
+          <w:b/>
           <w:sz w:val="24"/>
           <w:szCs w:val="24"/>
         </w:rPr>
@@ -670,6 +689,7 @@
       <w:r>
         <w:rPr>
           <w:rFonts w:ascii="Arial" w:hAnsi="Arial" w:cs="Arial"/>
+          <w:b/>
           <w:sz w:val="24"/>
           <w:szCs w:val="24"/>
         </w:rPr>
@@ -683,6 +703,7 @@
           <w:rFonts w:ascii="Arial" w:hAnsi="Arial" w:cs="Arial"/>
           <w:sz w:val="24"/>
           <w:szCs w:val="24"/>
+          <w:lang w:val="en-US"/>
         </w:rPr>
       </w:pPr>
       <w:r>
@@ -691,6 +712,7 @@
           <w:color w:val="1F4E79" w:themeColor="accent1" w:themeShade="80"/>
           <w:sz w:val="24"/>
           <w:szCs w:val="24"/>
+          <w:lang w:val="en-US"/>
         </w:rPr>
         <w:t>class</w:t>
       </w:r>
@@ -699,6 +721,7 @@
           <w:rFonts w:ascii="Arial" w:hAnsi="Arial" w:cs="Arial"/>
           <w:sz w:val="24"/>
           <w:szCs w:val="24"/>
+          <w:lang w:val="en-US"/>
         </w:rPr>
         <w:t xml:space="preserve"> </w:t>
       </w:r>
@@ -708,6 +731,7 @@
           <w:color w:val="70AD47" w:themeColor="accent6"/>
           <w:sz w:val="24"/>
           <w:szCs w:val="24"/>
+          <w:lang w:val="en-US"/>
         </w:rPr>
         <w:t>Factura</w:t>
       </w:r>
@@ -719,6 +743,7 @@
           <w:rFonts w:ascii="Arial" w:hAnsi="Arial" w:cs="Arial"/>
           <w:sz w:val="24"/>
           <w:szCs w:val="24"/>
+          <w:lang w:val="en-US"/>
         </w:rPr>
       </w:pPr>
       <w:r>
@@ -727,6 +752,7 @@
           <w:color w:val="1F4E79" w:themeColor="accent1" w:themeShade="80"/>
           <w:sz w:val="24"/>
           <w:szCs w:val="24"/>
+          <w:lang w:val="en-US"/>
         </w:rPr>
         <w:t>public function</w:t>
       </w:r>
@@ -735,6 +761,7 @@
           <w:rFonts w:ascii="Arial" w:hAnsi="Arial" w:cs="Arial"/>
           <w:sz w:val="24"/>
           <w:szCs w:val="24"/>
+          <w:lang w:val="en-US"/>
         </w:rPr>
         <w:t xml:space="preserve"> </w:t>
       </w:r>
@@ -744,10 +771,14 @@
           <w:color w:val="BF8F00" w:themeColor="accent4" w:themeShade="BF"/>
           <w:sz w:val="24"/>
           <w:szCs w:val="24"/>
+          <w:lang w:val="en-US"/>
         </w:rPr>
         <w:t>generarFacturas</w:t>
       </w:r>
       <w:r>
+        <w:rPr>
+          <w:lang w:val="en-US"/>
+        </w:rPr>
         <w:t>()</w:t>
       </w:r>
     </w:p>
@@ -760,13 +791,15 @@
           <w:szCs w:val="24"/>
         </w:rPr>
       </w:pPr>
-      <w:r>
-        <w:rPr>
-          <w:rFonts w:ascii="Arial" w:hAnsi="Arial" w:cs="Arial"/>
-          <w:sz w:val="24"/>
-          <w:szCs w:val="24"/>
-        </w:rPr>
-        <w:t>// Método para generar facturas automáticamente el 1ro de cada mes</w:t>
+      <w:bookmarkStart w:id="0" w:name="_GoBack"/>
+      <w:bookmarkEnd w:id="0"/>
+      <w:r>
+        <w:rPr>
+          <w:rFonts w:ascii="Arial" w:hAnsi="Arial" w:cs="Arial"/>
+          <w:sz w:val="24"/>
+          <w:szCs w:val="24"/>
+        </w:rPr>
+        <w:t>Método para generar facturas automáticamente el 1ro de cada mes</w:t>
       </w:r>
       <w:r>
         <w:rPr>
@@ -975,17 +1008,7 @@
           <w:sz w:val="24"/>
           <w:szCs w:val="24"/>
         </w:rPr>
-        <w:t xml:space="preserve"> y sustrae el mes p</w:t>
-      </w:r>
-      <w:bookmarkStart w:id="0" w:name="_GoBack"/>
-      <w:bookmarkEnd w:id="0"/>
-      <w:r>
-        <w:rPr>
-          <w:rFonts w:ascii="Arial" w:hAnsi="Arial" w:cs="Arial"/>
-          <w:sz w:val="24"/>
-          <w:szCs w:val="24"/>
-        </w:rPr>
-        <w:t>ara disminuirlo en 1</w:t>
+        <w:t xml:space="preserve"> y sustrae el mes para disminuirlo en 1</w:t>
       </w:r>
       <w:r>
         <w:rPr>
@@ -1459,6 +1482,7 @@
   <w:style w:type="character" w:default="1" w:styleId="Fuentedeprrafopredeter">
     <w:name w:val="Default Paragraph Font"/>
     <w:uiPriority w:val="1"/>
+    <w:semiHidden/>
     <w:unhideWhenUsed/>
   </w:style>
   <w:style w:type="table" w:default="1" w:styleId="Tablanormal">

</xml_diff>